<commit_message>
ai in data security
</commit_message>
<xml_diff>
--- a/AI assignment1-1 (1).docx
+++ b/AI assignment1-1 (1).docx
@@ -436,6 +436,12 @@
     </w:p>
     <w:sdt>
       <w:sdtPr>
+        <w:rPr>
+          <w:rFonts w:asciiTheme="minorHAnsi" w:eastAsiaTheme="minorHAnsi" w:hAnsiTheme="minorHAnsi" w:cstheme="minorBidi"/>
+          <w:color w:val="auto"/>
+          <w:sz w:val="22"/>
+          <w:szCs w:val="22"/>
+        </w:rPr>
         <w:id w:val="-1303761454"/>
         <w:docPartObj>
           <w:docPartGallery w:val="Table of Contents"/>
@@ -444,13 +450,9 @@
       </w:sdtPr>
       <w:sdtEndPr>
         <w:rPr>
-          <w:rFonts w:asciiTheme="minorHAnsi" w:eastAsiaTheme="minorHAnsi" w:hAnsiTheme="minorHAnsi" w:cstheme="minorBidi"/>
           <w:b/>
           <w:bCs/>
           <w:noProof/>
-          <w:color w:val="auto"/>
-          <w:sz w:val="22"/>
-          <w:szCs w:val="22"/>
         </w:rPr>
       </w:sdtEndPr>
       <w:sdtContent>
@@ -1096,27 +1098,7 @@
                 <w:sz w:val="28"/>
                 <w:szCs w:val="28"/>
               </w:rPr>
-              <w:t>Trending technologies o</w:t>
-            </w:r>
-            <w:r>
-              <w:rPr>
-                <w:rStyle w:val="Hyperlink"/>
-                <w:rFonts w:asciiTheme="majorHAnsi" w:hAnsiTheme="majorHAnsi" w:cstheme="majorHAnsi"/>
-                <w:noProof/>
-                <w:sz w:val="28"/>
-                <w:szCs w:val="28"/>
-              </w:rPr>
-              <w:t>f</w:t>
-            </w:r>
-            <w:r>
-              <w:rPr>
-                <w:rStyle w:val="Hyperlink"/>
-                <w:rFonts w:asciiTheme="majorHAnsi" w:hAnsiTheme="majorHAnsi" w:cstheme="majorHAnsi"/>
-                <w:noProof/>
-                <w:sz w:val="28"/>
-                <w:szCs w:val="28"/>
-              </w:rPr>
-              <w:t xml:space="preserve"> AI in security</w:t>
+              <w:t>Trending technologies of AI in security</w:t>
             </w:r>
             <w:r>
               <w:rPr>
@@ -1414,32 +1396,14 @@
         </w:rPr>
         <w:t xml:space="preserve">Information security, taking into account the increasingly widely implemented and used computer systems, occupies an important place in the </w:t>
       </w:r>
-      <w:proofErr w:type="spellStart"/>
-      <w:r>
-        <w:rPr>
-          <w:rFonts w:ascii="Times New Roman" w:hAnsi="Times New Roman" w:cs="Times New Roman"/>
-          <w:sz w:val="24"/>
-          <w:szCs w:val="24"/>
-        </w:rPr>
-        <w:t>mo</w:t>
-      </w:r>
-      <w:r>
-        <w:rPr>
-          <w:rFonts w:ascii="Times New Roman" w:hAnsi="Times New Roman" w:cs="Times New Roman"/>
-          <w:sz w:val="24"/>
-          <w:szCs w:val="24"/>
-        </w:rPr>
-        <w:t>num</w:t>
-      </w:r>
-      <w:r>
-        <w:rPr>
-          <w:rFonts w:ascii="Times New Roman" w:hAnsi="Times New Roman" w:cs="Times New Roman"/>
-          <w:sz w:val="24"/>
-          <w:szCs w:val="24"/>
-        </w:rPr>
-        <w:t>dern</w:t>
-      </w:r>
-      <w:proofErr w:type="spellEnd"/>
+      <w:r>
+        <w:rPr>
+          <w:rFonts w:ascii="Times New Roman" w:hAnsi="Times New Roman" w:cs="Times New Roman"/>
+          <w:sz w:val="24"/>
+          <w:szCs w:val="24"/>
+        </w:rPr>
+        <w:t>modern</w:t>
+      </w:r>
       <w:r>
         <w:rPr>
           <w:rFonts w:ascii="Times New Roman" w:hAnsi="Times New Roman" w:cs="Times New Roman"/>
@@ -3471,31 +3435,7 @@
             <w:szCs w:val="24"/>
             <w:u w:val="none"/>
           </w:rPr>
-          <w:t>Fire E</w:t>
-        </w:r>
-        <w:r>
-          <w:rPr>
-            <w:rStyle w:val="Hyperlink"/>
-            <w:rFonts w:ascii="Times New Roman" w:eastAsia="Times New Roman" w:hAnsi="Times New Roman" w:cs="Times New Roman"/>
-            <w:bCs/>
-            <w:color w:val="000000" w:themeColor="text1"/>
-            <w:sz w:val="24"/>
-            <w:szCs w:val="24"/>
-            <w:u w:val="none"/>
-          </w:rPr>
-          <w:t>y</w:t>
-        </w:r>
-        <w:r>
-          <w:rPr>
-            <w:rStyle w:val="Hyperlink"/>
-            <w:rFonts w:ascii="Times New Roman" w:eastAsia="Times New Roman" w:hAnsi="Times New Roman" w:cs="Times New Roman"/>
-            <w:bCs/>
-            <w:color w:val="000000" w:themeColor="text1"/>
-            <w:sz w:val="24"/>
-            <w:szCs w:val="24"/>
-            <w:u w:val="none"/>
-          </w:rPr>
-          <w:t>e</w:t>
+          <w:t>Fire Eye</w:t>
         </w:r>
       </w:hyperlink>
     </w:p>
@@ -5234,7 +5174,7 @@
     <w:lsdException w:name="Table Web 2" w:semiHidden="1" w:unhideWhenUsed="1"/>
     <w:lsdException w:name="Table Web 3" w:semiHidden="1" w:unhideWhenUsed="1"/>
     <w:lsdException w:name="Balloon Text" w:semiHidden="1" w:unhideWhenUsed="1"/>
-    <w:lsdException w:name="Table Grid" w:semiHidden="1" w:uiPriority="39" w:unhideWhenUsed="1"/>
+    <w:lsdException w:name="Table Grid" w:uiPriority="39"/>
     <w:lsdException w:name="Table Theme" w:semiHidden="1" w:unhideWhenUsed="1"/>
     <w:lsdException w:name="Placeholder Text" w:semiHidden="1"/>
     <w:lsdException w:name="No Spacing" w:uiPriority="1" w:qFormat="1"/>

</xml_diff>